<commit_message>
this is my full backend
</commit_message>
<xml_diff>
--- a/database design.docx
+++ b/database design.docx
@@ -573,7 +573,13 @@
             </w:pPr>
             <w:proofErr w:type="spellStart"/>
             <w:r>
-              <w:t>productI</w:t>
+              <w:t>product</w:t>
+            </w:r>
+            <w:r>
+              <w:t>ion</w:t>
+            </w:r>
+            <w:r>
+              <w:t>I</w:t>
             </w:r>
             <w:r>
               <w:t>d</w:t>

</xml_diff>